<commit_message>
Assignment 1 Made Text Red
</commit_message>
<xml_diff>
--- a/QTM_151Assignment1.docx
+++ b/QTM_151Assignment1.docx
@@ -4,11 +4,14 @@
   <w:body>
     <w:p>
       <w:r>
+        <w:rPr>
+          <w:noProof/>
+        </w:rPr>
         <w:drawing>
-          <wp:inline distT="0" distB="0" distL="0" distR="0" wp14:anchorId="72E32F0C" wp14:editId="43EEEE40">
-            <wp:extent cx="5943600" cy="3829050"/>
-            <wp:effectExtent l="0" t="0" r="0" b="6350"/>
-            <wp:docPr id="1" name="Picture 1" descr="A screenshot of a computer&#10;&#10;Description automatically generated"/>
+          <wp:inline distT="0" distB="0" distL="0" distR="0" wp14:anchorId="72E32F0C" wp14:editId="395DD8E6">
+            <wp:extent cx="5943600" cy="3828747"/>
+            <wp:effectExtent l="0" t="0" r="0" b="0"/>
+            <wp:docPr id="1" name="Picture 1"/>
             <wp:cNvGraphicFramePr>
               <a:graphicFrameLocks xmlns:a="http://schemas.openxmlformats.org/drawingml/2006/main" noChangeAspect="1"/>
             </wp:cNvGraphicFramePr>
@@ -16,11 +19,17 @@
               <a:graphicData uri="http://schemas.openxmlformats.org/drawingml/2006/picture">
                 <pic:pic xmlns:pic="http://schemas.openxmlformats.org/drawingml/2006/picture">
                   <pic:nvPicPr>
-                    <pic:cNvPr id="1" name="Picture 1" descr="A screenshot of a computer&#10;&#10;Description automatically generated"/>
+                    <pic:cNvPr id="1" name="Picture 1"/>
                     <pic:cNvPicPr/>
                   </pic:nvPicPr>
                   <pic:blipFill>
-                    <a:blip r:embed="rId4"/>
+                    <a:blip r:embed="rId4" cstate="print">
+                      <a:extLst>
+                        <a:ext uri="{28A0092B-C50C-407E-A947-70E740481C1C}">
+                          <a14:useLocalDpi xmlns:a14="http://schemas.microsoft.com/office/drawing/2010/main" val="0"/>
+                        </a:ext>
+                      </a:extLst>
+                    </a:blip>
                     <a:stretch>
                       <a:fillRect/>
                     </a:stretch>
@@ -28,7 +37,7 @@
                   <pic:spPr>
                     <a:xfrm>
                       <a:off x="0" y="0"/>
-                      <a:ext cx="5943600" cy="3829050"/>
+                      <a:ext cx="5943600" cy="3828747"/>
                     </a:xfrm>
                     <a:prstGeom prst="rect">
                       <a:avLst/>
@@ -48,6 +57,9 @@
     </w:p>
     <w:p>
       <w:r>
+        <w:rPr>
+          <w:noProof/>
+        </w:rPr>
         <w:lastRenderedPageBreak/>
         <w:drawing>
           <wp:inline distT="0" distB="0" distL="0" distR="0" wp14:anchorId="11CAE0CE" wp14:editId="5DC1BE76">

</xml_diff>